<commit_message>
installing tomcat server- doc.
</commit_message>
<xml_diff>
--- a/Cloud/Installing tomcat server.docx
+++ b/Cloud/Installing tomcat server.docx
@@ -8,22 +8,176 @@
       </w:r>
     </w:p>
     <w:p>
-      <w:proofErr w:type="spellStart"/>
-      <w:r>
-        <w:t>Downloadin</w:t>
-      </w:r>
-      <w:proofErr w:type="spellEnd"/>
-      <w:r>
-        <w:t xml:space="preserve"> g server </w:t>
+      <w:pPr>
+        <w:pStyle w:val="ListParagraph"/>
+        <w:numPr>
+          <w:ilvl w:val="0"/>
+          <w:numId w:val="1"/>
+        </w:numPr>
+      </w:pPr>
+      <w:r>
+        <w:t xml:space="preserve">Install java </w:t>
+      </w:r>
+    </w:p>
+    <w:p>
+      <w:pPr>
+        <w:pStyle w:val="ListParagraph"/>
+        <w:numPr>
+          <w:ilvl w:val="1"/>
+          <w:numId w:val="1"/>
+        </w:numPr>
+      </w:pPr>
+      <w:r>
+        <w:t>Sudo apt-get update</w:t>
+      </w:r>
+    </w:p>
+    <w:p>
+      <w:pPr>
+        <w:pStyle w:val="ListParagraph"/>
+        <w:numPr>
+          <w:ilvl w:val="1"/>
+          <w:numId w:val="1"/>
+        </w:numPr>
+      </w:pPr>
+      <w:r>
+        <w:t>sudo apt install default-jre</w:t>
+      </w:r>
+    </w:p>
+    <w:p>
+      <w:pPr>
+        <w:pStyle w:val="ListParagraph"/>
+        <w:numPr>
+          <w:ilvl w:val="1"/>
+          <w:numId w:val="1"/>
+        </w:numPr>
+      </w:pPr>
+      <w:r>
+        <w:t>installes jdk 11</w:t>
+      </w:r>
+    </w:p>
+    <w:p>
+      <w:pPr>
+        <w:pStyle w:val="ListParagraph"/>
+        <w:numPr>
+          <w:ilvl w:val="1"/>
+          <w:numId w:val="1"/>
+        </w:numPr>
+      </w:pPr>
+      <w:r>
+        <w:t>sudo apt remove  default-jre</w:t>
+      </w:r>
+    </w:p>
+    <w:p>
+      <w:pPr>
+        <w:pStyle w:val="ListParagraph"/>
+        <w:numPr>
+          <w:ilvl w:val="1"/>
+          <w:numId w:val="1"/>
+        </w:numPr>
+      </w:pPr>
+      <w:r>
+        <w:rPr>
+          <w:rStyle w:val="token"/>
+          <w:rFonts w:ascii="Fira Code" w:hAnsi="Fira Code" w:cs="Fira Code"/>
+          <w:color w:val="FFD700"/>
+          <w:sz w:val="27"/>
+          <w:szCs w:val="27"/>
+          <w:shd w:val="clear" w:color="auto" w:fill="2B2B2B"/>
+        </w:rPr>
+        <w:t>sudo</w:t>
+      </w:r>
+      <w:r>
+        <w:rPr>
+          <w:rFonts w:ascii="Fira Code" w:hAnsi="Fira Code" w:cs="Fira Code"/>
+          <w:color w:val="F8F8F2"/>
+          <w:sz w:val="27"/>
+          <w:szCs w:val="27"/>
+          <w:shd w:val="clear" w:color="auto" w:fill="2B2B2B"/>
+        </w:rPr>
+        <w:t xml:space="preserve"> </w:t>
+      </w:r>
+      <w:r>
+        <w:rPr>
+          <w:rStyle w:val="token"/>
+          <w:rFonts w:ascii="Fira Code" w:hAnsi="Fira Code" w:cs="Fira Code"/>
+          <w:color w:val="FFD700"/>
+          <w:sz w:val="27"/>
+          <w:szCs w:val="27"/>
+          <w:shd w:val="clear" w:color="auto" w:fill="2B2B2B"/>
+        </w:rPr>
+        <w:t>apt</w:t>
+      </w:r>
+      <w:r>
+        <w:rPr>
+          <w:rFonts w:ascii="Fira Code" w:hAnsi="Fira Code" w:cs="Fira Code"/>
+          <w:color w:val="F8F8F2"/>
+          <w:sz w:val="27"/>
+          <w:szCs w:val="27"/>
+          <w:shd w:val="clear" w:color="auto" w:fill="2B2B2B"/>
+        </w:rPr>
+        <w:t xml:space="preserve"> </w:t>
+      </w:r>
+      <w:r>
+        <w:rPr>
+          <w:rStyle w:val="token"/>
+          <w:rFonts w:ascii="Fira Code" w:hAnsi="Fira Code" w:cs="Fira Code"/>
+          <w:color w:val="FFD700"/>
+          <w:sz w:val="27"/>
+          <w:szCs w:val="27"/>
+          <w:shd w:val="clear" w:color="auto" w:fill="2B2B2B"/>
+        </w:rPr>
+        <w:t>install</w:t>
+      </w:r>
+      <w:r>
+        <w:rPr>
+          <w:rFonts w:ascii="Fira Code" w:hAnsi="Fira Code" w:cs="Fira Code"/>
+          <w:color w:val="F8F8F2"/>
+          <w:sz w:val="27"/>
+          <w:szCs w:val="27"/>
+          <w:shd w:val="clear" w:color="auto" w:fill="2B2B2B"/>
+        </w:rPr>
+        <w:t xml:space="preserve"> openjdk-17-jdk</w:t>
+      </w:r>
+    </w:p>
+    <w:p>
+      <w:pPr>
+        <w:pStyle w:val="ListParagraph"/>
+      </w:pPr>
+      <w:hyperlink r:id="rId5" w:history="1">
+        <w:r>
+          <w:rPr>
+            <w:rStyle w:val="Hyperlink"/>
+          </w:rPr>
+          <w:t>https://www.linuxcapable.com/how-to-install-openjdk-17-on-ubuntu-linux/</w:t>
+        </w:r>
+      </w:hyperlink>
+    </w:p>
+    <w:p>
+      <w:pPr>
+        <w:pStyle w:val="ListParagraph"/>
+      </w:pPr>
+    </w:p>
+    <w:p>
+      <w:pPr>
+        <w:pStyle w:val="ListParagraph"/>
+        <w:numPr>
+          <w:ilvl w:val="0"/>
+          <w:numId w:val="1"/>
+        </w:numPr>
+      </w:pPr>
+    </w:p>
+    <w:p>
+      <w:r>
+        <w:t xml:space="preserve">Downloadin g server </w:t>
       </w:r>
     </w:p>
     <w:p>
       <w:r>
         <w:drawing>
-          <wp:inline distT="0" distB="0" distL="0" distR="0" wp14:anchorId="26E3A0E8" wp14:editId="327DEAFB">
-            <wp:extent cx="5731510" cy="1217930"/>
-            <wp:effectExtent l="0" t="0" r="2540" b="1270"/>
-            <wp:docPr id="955828114" name="Picture 1" descr="A screenshot of a computer&#10;&#10;Description automatically generated"/>
+          <wp:inline distT="0" distB="0" distL="0" distR="0" wp14:anchorId="16C4EF12" wp14:editId="32FE654A">
+            <wp:extent cx="5731510" cy="1668145"/>
+            <wp:effectExtent l="0" t="0" r="2540" b="8255"/>
+            <wp:docPr id="1957447273" name="Picture 1" descr="A screenshot of a computer&#10;&#10;Description automatically generated"/>
             <wp:cNvGraphicFramePr>
               <a:graphicFrameLocks xmlns:a="http://schemas.openxmlformats.org/drawingml/2006/main" noChangeAspect="1"/>
             </wp:cNvGraphicFramePr>
@@ -31,86 +185,7 @@
               <a:graphicData uri="http://schemas.openxmlformats.org/drawingml/2006/picture">
                 <pic:pic xmlns:pic="http://schemas.openxmlformats.org/drawingml/2006/picture">
                   <pic:nvPicPr>
-                    <pic:cNvPr id="955828114" name="Picture 1" descr="A screenshot of a computer&#10;&#10;Description automatically generated"/>
-                    <pic:cNvPicPr/>
-                  </pic:nvPicPr>
-                  <pic:blipFill>
-                    <a:blip r:embed="rId4"/>
-                    <a:stretch>
-                      <a:fillRect/>
-                    </a:stretch>
-                  </pic:blipFill>
-                  <pic:spPr>
-                    <a:xfrm>
-                      <a:off x="0" y="0"/>
-                      <a:ext cx="5731510" cy="1217930"/>
-                    </a:xfrm>
-                    <a:prstGeom prst="rect">
-                      <a:avLst/>
-                    </a:prstGeom>
-                  </pic:spPr>
-                </pic:pic>
-              </a:graphicData>
-            </a:graphic>
-          </wp:inline>
-        </w:drawing>
-      </w:r>
-    </w:p>
-    <w:p>
-      <w:r>
-        <w:drawing>
-          <wp:inline distT="0" distB="0" distL="0" distR="0" wp14:anchorId="5BABA696" wp14:editId="5B65C31D">
-            <wp:extent cx="5731510" cy="659130"/>
-            <wp:effectExtent l="0" t="0" r="2540" b="7620"/>
-            <wp:docPr id="1604284254" name="Picture 1"/>
-            <wp:cNvGraphicFramePr>
-              <a:graphicFrameLocks xmlns:a="http://schemas.openxmlformats.org/drawingml/2006/main" noChangeAspect="1"/>
-            </wp:cNvGraphicFramePr>
-            <a:graphic xmlns:a="http://schemas.openxmlformats.org/drawingml/2006/main">
-              <a:graphicData uri="http://schemas.openxmlformats.org/drawingml/2006/picture">
-                <pic:pic xmlns:pic="http://schemas.openxmlformats.org/drawingml/2006/picture">
-                  <pic:nvPicPr>
-                    <pic:cNvPr id="1604284254" name=""/>
-                    <pic:cNvPicPr/>
-                  </pic:nvPicPr>
-                  <pic:blipFill>
-                    <a:blip r:embed="rId5"/>
-                    <a:stretch>
-                      <a:fillRect/>
-                    </a:stretch>
-                  </pic:blipFill>
-                  <pic:spPr>
-                    <a:xfrm>
-                      <a:off x="0" y="0"/>
-                      <a:ext cx="5731510" cy="659130"/>
-                    </a:xfrm>
-                    <a:prstGeom prst="rect">
-                      <a:avLst/>
-                    </a:prstGeom>
-                  </pic:spPr>
-                </pic:pic>
-              </a:graphicData>
-            </a:graphic>
-          </wp:inline>
-        </w:drawing>
-      </w:r>
-    </w:p>
-    <w:p/>
-    <w:p>
-      <w:r>
-        <w:drawing>
-          <wp:inline distT="0" distB="0" distL="0" distR="0" wp14:anchorId="4E754153" wp14:editId="6FFE3025">
-            <wp:extent cx="5731510" cy="3383915"/>
-            <wp:effectExtent l="0" t="0" r="2540" b="6985"/>
-            <wp:docPr id="950901499" name="Picture 1" descr="A computer screen with text and images&#10;&#10;Description automatically generated"/>
-            <wp:cNvGraphicFramePr>
-              <a:graphicFrameLocks xmlns:a="http://schemas.openxmlformats.org/drawingml/2006/main" noChangeAspect="1"/>
-            </wp:cNvGraphicFramePr>
-            <a:graphic xmlns:a="http://schemas.openxmlformats.org/drawingml/2006/main">
-              <a:graphicData uri="http://schemas.openxmlformats.org/drawingml/2006/picture">
-                <pic:pic xmlns:pic="http://schemas.openxmlformats.org/drawingml/2006/picture">
-                  <pic:nvPicPr>
-                    <pic:cNvPr id="950901499" name="Picture 1" descr="A computer screen with text and images&#10;&#10;Description automatically generated"/>
+                    <pic:cNvPr id="1957447273" name="Picture 1" descr="A screenshot of a computer&#10;&#10;Description automatically generated"/>
                     <pic:cNvPicPr/>
                   </pic:nvPicPr>
                   <pic:blipFill>
@@ -122,7 +197,7 @@
                   <pic:spPr>
                     <a:xfrm>
                       <a:off x="0" y="0"/>
-                      <a:ext cx="5731510" cy="3383915"/>
+                      <a:ext cx="5731510" cy="1668145"/>
                     </a:xfrm>
                     <a:prstGeom prst="rect">
                       <a:avLst/>
@@ -136,12 +211,27 @@
       </w:r>
     </w:p>
     <w:p>
+      <w:pPr>
+        <w:pStyle w:val="ListParagraph"/>
+        <w:numPr>
+          <w:ilvl w:val="0"/>
+          <w:numId w:val="1"/>
+        </w:numPr>
+      </w:pPr>
+      <w:r>
+        <w:t>Extract tar file</w:t>
+      </w:r>
+    </w:p>
+    <w:p>
+      <w:pPr>
+        <w:pStyle w:val="ListParagraph"/>
+      </w:pPr>
       <w:r>
         <w:drawing>
-          <wp:inline distT="0" distB="0" distL="0" distR="0" wp14:anchorId="25A6B386" wp14:editId="457C3B41">
-            <wp:extent cx="5731510" cy="295910"/>
-            <wp:effectExtent l="0" t="0" r="2540" b="8890"/>
-            <wp:docPr id="1836088879" name="Picture 1"/>
+          <wp:inline distT="0" distB="0" distL="0" distR="0" wp14:anchorId="56A45E47" wp14:editId="556A53B3">
+            <wp:extent cx="5731510" cy="724535"/>
+            <wp:effectExtent l="0" t="0" r="2540" b="0"/>
+            <wp:docPr id="335744645" name="Picture 1" descr="A black and blue rectangle&#10;&#10;Description automatically generated"/>
             <wp:cNvGraphicFramePr>
               <a:graphicFrameLocks xmlns:a="http://schemas.openxmlformats.org/drawingml/2006/main" noChangeAspect="1"/>
             </wp:cNvGraphicFramePr>
@@ -149,7 +239,7 @@
               <a:graphicData uri="http://schemas.openxmlformats.org/drawingml/2006/picture">
                 <pic:pic xmlns:pic="http://schemas.openxmlformats.org/drawingml/2006/picture">
                   <pic:nvPicPr>
-                    <pic:cNvPr id="1836088879" name=""/>
+                    <pic:cNvPr id="335744645" name="Picture 1" descr="A black and blue rectangle&#10;&#10;Description automatically generated"/>
                     <pic:cNvPicPr/>
                   </pic:nvPicPr>
                   <pic:blipFill>
@@ -161,7 +251,7 @@
                   <pic:spPr>
                     <a:xfrm>
                       <a:off x="0" y="0"/>
-                      <a:ext cx="5731510" cy="295910"/>
+                      <a:ext cx="5731510" cy="724535"/>
                     </a:xfrm>
                     <a:prstGeom prst="rect">
                       <a:avLst/>
@@ -174,6 +264,533 @@
         </w:drawing>
       </w:r>
     </w:p>
+    <w:p/>
+    <w:p>
+      <w:pPr>
+        <w:pStyle w:val="ListParagraph"/>
+        <w:numPr>
+          <w:ilvl w:val="0"/>
+          <w:numId w:val="1"/>
+        </w:numPr>
+      </w:pPr>
+      <w:r>
+        <w:t xml:space="preserve">Move files to /opt </w:t>
+      </w:r>
+    </w:p>
+    <w:p>
+      <w:pPr>
+        <w:pStyle w:val="ListParagraph"/>
+      </w:pPr>
+      <w:r>
+        <w:drawing>
+          <wp:inline distT="0" distB="0" distL="0" distR="0" wp14:anchorId="763D0229" wp14:editId="399F9CA3">
+            <wp:extent cx="5731510" cy="591820"/>
+            <wp:effectExtent l="0" t="0" r="2540" b="0"/>
+            <wp:docPr id="553174505" name="Picture 1"/>
+            <wp:cNvGraphicFramePr>
+              <a:graphicFrameLocks xmlns:a="http://schemas.openxmlformats.org/drawingml/2006/main" noChangeAspect="1"/>
+            </wp:cNvGraphicFramePr>
+            <a:graphic xmlns:a="http://schemas.openxmlformats.org/drawingml/2006/main">
+              <a:graphicData uri="http://schemas.openxmlformats.org/drawingml/2006/picture">
+                <pic:pic xmlns:pic="http://schemas.openxmlformats.org/drawingml/2006/picture">
+                  <pic:nvPicPr>
+                    <pic:cNvPr id="553174505" name=""/>
+                    <pic:cNvPicPr/>
+                  </pic:nvPicPr>
+                  <pic:blipFill>
+                    <a:blip r:embed="rId8"/>
+                    <a:stretch>
+                      <a:fillRect/>
+                    </a:stretch>
+                  </pic:blipFill>
+                  <pic:spPr>
+                    <a:xfrm>
+                      <a:off x="0" y="0"/>
+                      <a:ext cx="5731510" cy="591820"/>
+                    </a:xfrm>
+                    <a:prstGeom prst="rect">
+                      <a:avLst/>
+                    </a:prstGeom>
+                  </pic:spPr>
+                </pic:pic>
+              </a:graphicData>
+            </a:graphic>
+          </wp:inline>
+        </w:drawing>
+      </w:r>
+    </w:p>
+    <w:p/>
+    <w:p>
+      <w:pPr>
+        <w:pStyle w:val="ListParagraph"/>
+        <w:numPr>
+          <w:ilvl w:val="0"/>
+          <w:numId w:val="1"/>
+        </w:numPr>
+      </w:pPr>
+      <w:r>
+        <w:t>Creating admin and manager</w:t>
+      </w:r>
+    </w:p>
+    <w:p>
+      <w:pPr>
+        <w:pStyle w:val="ListParagraph"/>
+      </w:pPr>
+      <w:r>
+        <w:drawing>
+          <wp:inline distT="0" distB="0" distL="0" distR="0" wp14:anchorId="07785022" wp14:editId="79C012AB">
+            <wp:extent cx="5731510" cy="501015"/>
+            <wp:effectExtent l="0" t="0" r="2540" b="0"/>
+            <wp:docPr id="1130106140" name="Picture 1"/>
+            <wp:cNvGraphicFramePr>
+              <a:graphicFrameLocks xmlns:a="http://schemas.openxmlformats.org/drawingml/2006/main" noChangeAspect="1"/>
+            </wp:cNvGraphicFramePr>
+            <a:graphic xmlns:a="http://schemas.openxmlformats.org/drawingml/2006/main">
+              <a:graphicData uri="http://schemas.openxmlformats.org/drawingml/2006/picture">
+                <pic:pic xmlns:pic="http://schemas.openxmlformats.org/drawingml/2006/picture">
+                  <pic:nvPicPr>
+                    <pic:cNvPr id="1130106140" name=""/>
+                    <pic:cNvPicPr/>
+                  </pic:nvPicPr>
+                  <pic:blipFill>
+                    <a:blip r:embed="rId9"/>
+                    <a:stretch>
+                      <a:fillRect/>
+                    </a:stretch>
+                  </pic:blipFill>
+                  <pic:spPr>
+                    <a:xfrm>
+                      <a:off x="0" y="0"/>
+                      <a:ext cx="5731510" cy="501015"/>
+                    </a:xfrm>
+                    <a:prstGeom prst="rect">
+                      <a:avLst/>
+                    </a:prstGeom>
+                  </pic:spPr>
+                </pic:pic>
+              </a:graphicData>
+            </a:graphic>
+          </wp:inline>
+        </w:drawing>
+      </w:r>
+    </w:p>
+    <w:p>
+      <w:pPr>
+        <w:pStyle w:val="ListParagraph"/>
+      </w:pPr>
+      <w:r>
+        <w:t>Adding following lines</w:t>
+      </w:r>
+    </w:p>
+    <w:p>
+      <w:pPr>
+        <w:pStyle w:val="ListParagraph"/>
+      </w:pPr>
+    </w:p>
+    <w:p>
+      <w:pPr>
+        <w:pStyle w:val="ListParagraph"/>
+        <w:rPr>
+          <w:rFonts w:ascii="Consolas" w:hAnsi="Consolas"/>
+          <w:b/>
+          <w:bCs/>
+          <w:color w:val="FFFFFF"/>
+          <w:sz w:val="21"/>
+          <w:szCs w:val="21"/>
+          <w:shd w:val="clear" w:color="auto" w:fill="4B4B4B"/>
+        </w:rPr>
+      </w:pPr>
+      <w:r>
+        <w:rPr>
+          <w:rFonts w:ascii="Consolas" w:hAnsi="Consolas"/>
+          <w:b/>
+          <w:bCs/>
+          <w:color w:val="FFFFFF"/>
+          <w:sz w:val="21"/>
+          <w:szCs w:val="21"/>
+          <w:shd w:val="clear" w:color="auto" w:fill="4B4B4B"/>
+        </w:rPr>
+        <w:t>&lt;role rolename="manager-gui"/&gt; &lt;user username="manager" password="anyPassword" roles="manager-gui"/&gt;</w:t>
+      </w:r>
+    </w:p>
+    <w:p>
+      <w:pPr>
+        <w:pStyle w:val="ListParagraph"/>
+      </w:pPr>
+      <w:r>
+        <w:rPr>
+          <w:rFonts w:ascii="Consolas" w:hAnsi="Consolas"/>
+          <w:b/>
+          <w:bCs/>
+          <w:color w:val="FFFFFF"/>
+          <w:sz w:val="21"/>
+          <w:szCs w:val="21"/>
+          <w:shd w:val="clear" w:color="auto" w:fill="4B4B4B"/>
+        </w:rPr>
+        <w:t xml:space="preserve"> &lt;role rolename="admin-gui"/&gt; &lt;user username="admin" password="anyPassword" roles="admin-gui, manager-gui"/&gt;</w:t>
+      </w:r>
+    </w:p>
+    <w:p/>
+    <w:p>
+      <w:pPr>
+        <w:pStyle w:val="ListParagraph"/>
+        <w:numPr>
+          <w:ilvl w:val="0"/>
+          <w:numId w:val="1"/>
+        </w:numPr>
+      </w:pPr>
+      <w:r>
+        <w:lastRenderedPageBreak/>
+        <w:t>Starting server</w:t>
+      </w:r>
+    </w:p>
+    <w:p>
+      <w:pPr>
+        <w:pStyle w:val="ListParagraph"/>
+      </w:pPr>
+      <w:r>
+        <w:drawing>
+          <wp:inline distT="0" distB="0" distL="0" distR="0" wp14:anchorId="04540EA0" wp14:editId="3E478AF4">
+            <wp:extent cx="5731510" cy="925195"/>
+            <wp:effectExtent l="0" t="0" r="2540" b="8255"/>
+            <wp:docPr id="1140089026" name="Picture 1" descr="A screenshot of a computer&#10;&#10;Description automatically generated"/>
+            <wp:cNvGraphicFramePr>
+              <a:graphicFrameLocks xmlns:a="http://schemas.openxmlformats.org/drawingml/2006/main" noChangeAspect="1"/>
+            </wp:cNvGraphicFramePr>
+            <a:graphic xmlns:a="http://schemas.openxmlformats.org/drawingml/2006/main">
+              <a:graphicData uri="http://schemas.openxmlformats.org/drawingml/2006/picture">
+                <pic:pic xmlns:pic="http://schemas.openxmlformats.org/drawingml/2006/picture">
+                  <pic:nvPicPr>
+                    <pic:cNvPr id="1140089026" name="Picture 1" descr="A screenshot of a computer&#10;&#10;Description automatically generated"/>
+                    <pic:cNvPicPr/>
+                  </pic:nvPicPr>
+                  <pic:blipFill>
+                    <a:blip r:embed="rId10"/>
+                    <a:stretch>
+                      <a:fillRect/>
+                    </a:stretch>
+                  </pic:blipFill>
+                  <pic:spPr>
+                    <a:xfrm>
+                      <a:off x="0" y="0"/>
+                      <a:ext cx="5731510" cy="925195"/>
+                    </a:xfrm>
+                    <a:prstGeom prst="rect">
+                      <a:avLst/>
+                    </a:prstGeom>
+                  </pic:spPr>
+                </pic:pic>
+              </a:graphicData>
+            </a:graphic>
+          </wp:inline>
+        </w:drawing>
+      </w:r>
+    </w:p>
+    <w:p>
+      <w:pPr>
+        <w:pStyle w:val="ListParagraph"/>
+      </w:pPr>
+    </w:p>
+    <w:p>
+      <w:pPr>
+        <w:pStyle w:val="ListParagraph"/>
+      </w:pPr>
+      <w:r>
+        <w:drawing>
+          <wp:inline distT="0" distB="0" distL="0" distR="0" wp14:anchorId="2EA8770D" wp14:editId="10319ADF">
+            <wp:extent cx="5731510" cy="3194050"/>
+            <wp:effectExtent l="0" t="0" r="2540" b="6350"/>
+            <wp:docPr id="655037097" name="Picture 1" descr="A screenshot of a computer&#10;&#10;Description automatically generated"/>
+            <wp:cNvGraphicFramePr>
+              <a:graphicFrameLocks xmlns:a="http://schemas.openxmlformats.org/drawingml/2006/main" noChangeAspect="1"/>
+            </wp:cNvGraphicFramePr>
+            <a:graphic xmlns:a="http://schemas.openxmlformats.org/drawingml/2006/main">
+              <a:graphicData uri="http://schemas.openxmlformats.org/drawingml/2006/picture">
+                <pic:pic xmlns:pic="http://schemas.openxmlformats.org/drawingml/2006/picture">
+                  <pic:nvPicPr>
+                    <pic:cNvPr id="655037097" name="Picture 1" descr="A screenshot of a computer&#10;&#10;Description automatically generated"/>
+                    <pic:cNvPicPr/>
+                  </pic:nvPicPr>
+                  <pic:blipFill>
+                    <a:blip r:embed="rId11"/>
+                    <a:stretch>
+                      <a:fillRect/>
+                    </a:stretch>
+                  </pic:blipFill>
+                  <pic:spPr>
+                    <a:xfrm>
+                      <a:off x="0" y="0"/>
+                      <a:ext cx="5731510" cy="3194050"/>
+                    </a:xfrm>
+                    <a:prstGeom prst="rect">
+                      <a:avLst/>
+                    </a:prstGeom>
+                  </pic:spPr>
+                </pic:pic>
+              </a:graphicData>
+            </a:graphic>
+          </wp:inline>
+        </w:drawing>
+      </w:r>
+    </w:p>
+    <w:p/>
+    <w:p/>
+    <w:p>
+      <w:hyperlink r:id="rId12" w:history="1">
+        <w:r>
+          <w:rPr>
+            <w:rStyle w:val="Hyperlink"/>
+          </w:rPr>
+          <w:t>https://linuxh2o.com/how-to-install-tomcat-9-on-ubuntu-debian/?utm_content=cmp-true</w:t>
+        </w:r>
+      </w:hyperlink>
+    </w:p>
+    <w:p/>
+    <w:p>
+      <w:r>
+        <w:t xml:space="preserve">changing port </w:t>
+      </w:r>
+    </w:p>
+    <w:p>
+      <w:r>
+        <w:drawing>
+          <wp:inline distT="0" distB="0" distL="0" distR="0" wp14:anchorId="4C4A6151" wp14:editId="08C40562">
+            <wp:extent cx="5731510" cy="486410"/>
+            <wp:effectExtent l="0" t="0" r="2540" b="8890"/>
+            <wp:docPr id="983639384" name="Picture 1"/>
+            <wp:cNvGraphicFramePr>
+              <a:graphicFrameLocks xmlns:a="http://schemas.openxmlformats.org/drawingml/2006/main" noChangeAspect="1"/>
+            </wp:cNvGraphicFramePr>
+            <a:graphic xmlns:a="http://schemas.openxmlformats.org/drawingml/2006/main">
+              <a:graphicData uri="http://schemas.openxmlformats.org/drawingml/2006/picture">
+                <pic:pic xmlns:pic="http://schemas.openxmlformats.org/drawingml/2006/picture">
+                  <pic:nvPicPr>
+                    <pic:cNvPr id="983639384" name=""/>
+                    <pic:cNvPicPr/>
+                  </pic:nvPicPr>
+                  <pic:blipFill>
+                    <a:blip r:embed="rId13"/>
+                    <a:stretch>
+                      <a:fillRect/>
+                    </a:stretch>
+                  </pic:blipFill>
+                  <pic:spPr>
+                    <a:xfrm>
+                      <a:off x="0" y="0"/>
+                      <a:ext cx="5731510" cy="486410"/>
+                    </a:xfrm>
+                    <a:prstGeom prst="rect">
+                      <a:avLst/>
+                    </a:prstGeom>
+                  </pic:spPr>
+                </pic:pic>
+              </a:graphicData>
+            </a:graphic>
+          </wp:inline>
+        </w:drawing>
+      </w:r>
+    </w:p>
+    <w:p>
+      <w:r>
+        <w:lastRenderedPageBreak/>
+        <w:drawing>
+          <wp:inline distT="0" distB="0" distL="0" distR="0" wp14:anchorId="2C797C9B" wp14:editId="69E8E234">
+            <wp:extent cx="5731510" cy="2206625"/>
+            <wp:effectExtent l="0" t="0" r="2540" b="3175"/>
+            <wp:docPr id="155272701" name="Picture 1" descr="A screenshot of a computer&#10;&#10;Description automatically generated"/>
+            <wp:cNvGraphicFramePr>
+              <a:graphicFrameLocks xmlns:a="http://schemas.openxmlformats.org/drawingml/2006/main" noChangeAspect="1"/>
+            </wp:cNvGraphicFramePr>
+            <a:graphic xmlns:a="http://schemas.openxmlformats.org/drawingml/2006/main">
+              <a:graphicData uri="http://schemas.openxmlformats.org/drawingml/2006/picture">
+                <pic:pic xmlns:pic="http://schemas.openxmlformats.org/drawingml/2006/picture">
+                  <pic:nvPicPr>
+                    <pic:cNvPr id="155272701" name="Picture 1" descr="A screenshot of a computer&#10;&#10;Description automatically generated"/>
+                    <pic:cNvPicPr/>
+                  </pic:nvPicPr>
+                  <pic:blipFill>
+                    <a:blip r:embed="rId14"/>
+                    <a:stretch>
+                      <a:fillRect/>
+                    </a:stretch>
+                  </pic:blipFill>
+                  <pic:spPr>
+                    <a:xfrm>
+                      <a:off x="0" y="0"/>
+                      <a:ext cx="5731510" cy="2206625"/>
+                    </a:xfrm>
+                    <a:prstGeom prst="rect">
+                      <a:avLst/>
+                    </a:prstGeom>
+                  </pic:spPr>
+                </pic:pic>
+              </a:graphicData>
+            </a:graphic>
+          </wp:inline>
+        </w:drawing>
+      </w:r>
+    </w:p>
+    <w:p>
+      <w:r>
+        <w:t>Change connector port 9000</w:t>
+      </w:r>
+    </w:p>
+    <w:p>
+      <w:hyperlink r:id="rId15" w:history="1">
+        <w:r>
+          <w:rPr>
+            <w:rStyle w:val="Hyperlink"/>
+          </w:rPr>
+          <w:t>https://stackoverflow.com/questions/18415578/how-to-change-apache-tomcat-web-server-port-number</w:t>
+        </w:r>
+      </w:hyperlink>
+    </w:p>
+    <w:p>
+      <w:hyperlink r:id="rId16" w:history="1">
+        <w:r>
+          <w:rPr>
+            <w:rStyle w:val="Hyperlink"/>
+          </w:rPr>
+          <w:t>https://stackoverflow.com/a/18415603</w:t>
+        </w:r>
+      </w:hyperlink>
+    </w:p>
+    <w:p/>
+    <w:p>
+      <w:r>
+        <w:t>Access Tomcat Manager App from different host</w:t>
+      </w:r>
+    </w:p>
+    <w:p>
+      <w:r>
+        <w:drawing>
+          <wp:inline distT="0" distB="0" distL="0" distR="0" wp14:anchorId="7EF46268" wp14:editId="3FBC00D7">
+            <wp:extent cx="5731510" cy="473075"/>
+            <wp:effectExtent l="0" t="0" r="2540" b="3175"/>
+            <wp:docPr id="59666868" name="Picture 1"/>
+            <wp:cNvGraphicFramePr>
+              <a:graphicFrameLocks xmlns:a="http://schemas.openxmlformats.org/drawingml/2006/main" noChangeAspect="1"/>
+            </wp:cNvGraphicFramePr>
+            <a:graphic xmlns:a="http://schemas.openxmlformats.org/drawingml/2006/main">
+              <a:graphicData uri="http://schemas.openxmlformats.org/drawingml/2006/picture">
+                <pic:pic xmlns:pic="http://schemas.openxmlformats.org/drawingml/2006/picture">
+                  <pic:nvPicPr>
+                    <pic:cNvPr id="59666868" name=""/>
+                    <pic:cNvPicPr/>
+                  </pic:nvPicPr>
+                  <pic:blipFill>
+                    <a:blip r:embed="rId17"/>
+                    <a:stretch>
+                      <a:fillRect/>
+                    </a:stretch>
+                  </pic:blipFill>
+                  <pic:spPr>
+                    <a:xfrm>
+                      <a:off x="0" y="0"/>
+                      <a:ext cx="5731510" cy="473075"/>
+                    </a:xfrm>
+                    <a:prstGeom prst="rect">
+                      <a:avLst/>
+                    </a:prstGeom>
+                  </pic:spPr>
+                </pic:pic>
+              </a:graphicData>
+            </a:graphic>
+          </wp:inline>
+        </w:drawing>
+      </w:r>
+    </w:p>
+    <w:p>
+      <w:r>
+        <w:drawing>
+          <wp:inline distT="0" distB="0" distL="0" distR="0" wp14:anchorId="346E3550" wp14:editId="6AD528FD">
+            <wp:extent cx="5731510" cy="1871980"/>
+            <wp:effectExtent l="0" t="0" r="2540" b="0"/>
+            <wp:docPr id="965593264" name="Picture 1" descr="A screenshot of a computer&#10;&#10;Description automatically generated"/>
+            <wp:cNvGraphicFramePr>
+              <a:graphicFrameLocks xmlns:a="http://schemas.openxmlformats.org/drawingml/2006/main" noChangeAspect="1"/>
+            </wp:cNvGraphicFramePr>
+            <a:graphic xmlns:a="http://schemas.openxmlformats.org/drawingml/2006/main">
+              <a:graphicData uri="http://schemas.openxmlformats.org/drawingml/2006/picture">
+                <pic:pic xmlns:pic="http://schemas.openxmlformats.org/drawingml/2006/picture">
+                  <pic:nvPicPr>
+                    <pic:cNvPr id="965593264" name="Picture 1" descr="A screenshot of a computer&#10;&#10;Description automatically generated"/>
+                    <pic:cNvPicPr/>
+                  </pic:nvPicPr>
+                  <pic:blipFill>
+                    <a:blip r:embed="rId18"/>
+                    <a:stretch>
+                      <a:fillRect/>
+                    </a:stretch>
+                  </pic:blipFill>
+                  <pic:spPr>
+                    <a:xfrm>
+                      <a:off x="0" y="0"/>
+                      <a:ext cx="5731510" cy="1871980"/>
+                    </a:xfrm>
+                    <a:prstGeom prst="rect">
+                      <a:avLst/>
+                    </a:prstGeom>
+                  </pic:spPr>
+                </pic:pic>
+              </a:graphicData>
+            </a:graphic>
+          </wp:inline>
+        </w:drawing>
+      </w:r>
+    </w:p>
+    <w:p>
+      <w:r>
+        <w:drawing>
+          <wp:inline distT="0" distB="0" distL="0" distR="0" wp14:anchorId="7272768C" wp14:editId="093CC441">
+            <wp:extent cx="5731510" cy="1372870"/>
+            <wp:effectExtent l="0" t="0" r="2540" b="0"/>
+            <wp:docPr id="1844550574" name="Picture 1"/>
+            <wp:cNvGraphicFramePr>
+              <a:graphicFrameLocks xmlns:a="http://schemas.openxmlformats.org/drawingml/2006/main" noChangeAspect="1"/>
+            </wp:cNvGraphicFramePr>
+            <a:graphic xmlns:a="http://schemas.openxmlformats.org/drawingml/2006/main">
+              <a:graphicData uri="http://schemas.openxmlformats.org/drawingml/2006/picture">
+                <pic:pic xmlns:pic="http://schemas.openxmlformats.org/drawingml/2006/picture">
+                  <pic:nvPicPr>
+                    <pic:cNvPr id="1844550574" name=""/>
+                    <pic:cNvPicPr/>
+                  </pic:nvPicPr>
+                  <pic:blipFill>
+                    <a:blip r:embed="rId19"/>
+                    <a:stretch>
+                      <a:fillRect/>
+                    </a:stretch>
+                  </pic:blipFill>
+                  <pic:spPr>
+                    <a:xfrm>
+                      <a:off x="0" y="0"/>
+                      <a:ext cx="5731510" cy="1372870"/>
+                    </a:xfrm>
+                    <a:prstGeom prst="rect">
+                      <a:avLst/>
+                    </a:prstGeom>
+                  </pic:spPr>
+                </pic:pic>
+              </a:graphicData>
+            </a:graphic>
+          </wp:inline>
+        </w:drawing>
+      </w:r>
+    </w:p>
+    <w:p>
+      <w:r>
+        <w:t>--</w:t>
+      </w:r>
+    </w:p>
+    <w:p>
+      <w:r>
+        <w:t>Reset linux server</w:t>
+      </w:r>
+      <w:r>
+        <w:t xml:space="preserve"> from image</w:t>
+      </w:r>
+    </w:p>
     <w:sectPr>
       <w:pgSz w:w="11906" w:h="16838"/>
       <w:pgMar w:top="1440" w:right="1440" w:bottom="1440" w:left="1440" w:header="708" w:footer="708" w:gutter="0"/>
@@ -182,6 +799,100 @@
     </w:sectPr>
   </w:body>
 </w:document>
+</file>
+
+<file path=word/numbering.xml><?xml version="1.0" encoding="utf-8"?>
+<w:numbering xmlns:wpc="http://schemas.microsoft.com/office/word/2010/wordprocessingCanvas" xmlns:cx="http://schemas.microsoft.com/office/drawing/2014/chartex" xmlns:cx1="http://schemas.microsoft.com/office/drawing/2015/9/8/chartex" xmlns:cx2="http://schemas.microsoft.com/office/drawing/2015/10/21/chartex" xmlns:cx3="http://schemas.microsoft.com/office/drawing/2016/5/9/chartex" xmlns:cx4="http://schemas.microsoft.com/office/drawing/2016/5/10/chartex" xmlns:cx5="http://schemas.microsoft.com/office/drawing/2016/5/11/chartex" xmlns:cx6="http://schemas.microsoft.com/office/drawing/2016/5/12/chartex" xmlns:cx7="http://schemas.microsoft.com/office/drawing/2016/5/13/chartex" xmlns:cx8="http://schemas.microsoft.com/office/drawing/2016/5/14/chartex" xmlns:mc="http://schemas.openxmlformats.org/markup-compatibility/2006" xmlns:aink="http://schemas.microsoft.com/office/drawing/2016/ink" xmlns:am3d="http://schemas.microsoft.com/office/drawing/2017/model3d" xmlns:o="urn:schemas-microsoft-com:office:office" xmlns:oel="http://schemas.microsoft.com/office/2019/extlst" xmlns:r="http://schemas.openxmlformats.org/officeDocument/2006/relationships" xmlns:m="http://schemas.openxmlformats.org/officeDocument/2006/math" xmlns:v="urn:schemas-microsoft-com:vml" xmlns:wp14="http://schemas.microsoft.com/office/word/2010/wordprocessingDrawing" xmlns:wp="http://schemas.openxmlformats.org/drawingml/2006/wordprocessingDrawing" xmlns:w10="urn:schemas-microsoft-com:office:word" xmlns:w="http://schemas.openxmlformats.org/wordprocessingml/2006/main" xmlns:w14="http://schemas.microsoft.com/office/word/2010/wordml" xmlns:w15="http://schemas.microsoft.com/office/word/2012/wordml" xmlns:w16cex="http://schemas.microsoft.com/office/word/2018/wordml/cex" xmlns:w16cid="http://schemas.microsoft.com/office/word/2016/wordml/cid" xmlns:w16="http://schemas.microsoft.com/office/word/2018/wordml" xmlns:w16sdtdh="http://schemas.microsoft.com/office/word/2020/wordml/sdtdatahash" xmlns:w16se="http://schemas.microsoft.com/office/word/2015/wordml/symex" xmlns:wpg="http://schemas.microsoft.com/office/word/2010/wordprocessingGroup" xmlns:wpi="http://schemas.microsoft.com/office/word/2010/wordprocessingInk" xmlns:wne="http://schemas.microsoft.com/office/word/2006/wordml" xmlns:wps="http://schemas.microsoft.com/office/word/2010/wordprocessingShape" mc:Ignorable="w14 w15 w16se w16cid w16 w16cex w16sdtdh wp14">
+  <w:abstractNum w:abstractNumId="0" w15:restartNumberingAfterBreak="0">
+    <w:nsid w:val="051D67D1"/>
+    <w:multiLevelType w:val="hybridMultilevel"/>
+    <w:tmpl w:val="8F064298"/>
+    <w:lvl w:ilvl="0" w:tplc="1809000F">
+      <w:start w:val="1"/>
+      <w:numFmt w:val="decimal"/>
+      <w:lvlText w:val="%1."/>
+      <w:lvlJc w:val="left"/>
+      <w:pPr>
+        <w:ind w:left="720" w:hanging="360"/>
+      </w:pPr>
+    </w:lvl>
+    <w:lvl w:ilvl="1" w:tplc="18090019">
+      <w:start w:val="1"/>
+      <w:numFmt w:val="lowerLetter"/>
+      <w:lvlText w:val="%2."/>
+      <w:lvlJc w:val="left"/>
+      <w:pPr>
+        <w:ind w:left="1440" w:hanging="360"/>
+      </w:pPr>
+    </w:lvl>
+    <w:lvl w:ilvl="2" w:tplc="1809001B" w:tentative="1">
+      <w:start w:val="1"/>
+      <w:numFmt w:val="lowerRoman"/>
+      <w:lvlText w:val="%3."/>
+      <w:lvlJc w:val="right"/>
+      <w:pPr>
+        <w:ind w:left="2160" w:hanging="180"/>
+      </w:pPr>
+    </w:lvl>
+    <w:lvl w:ilvl="3" w:tplc="1809000F" w:tentative="1">
+      <w:start w:val="1"/>
+      <w:numFmt w:val="decimal"/>
+      <w:lvlText w:val="%4."/>
+      <w:lvlJc w:val="left"/>
+      <w:pPr>
+        <w:ind w:left="2880" w:hanging="360"/>
+      </w:pPr>
+    </w:lvl>
+    <w:lvl w:ilvl="4" w:tplc="18090019" w:tentative="1">
+      <w:start w:val="1"/>
+      <w:numFmt w:val="lowerLetter"/>
+      <w:lvlText w:val="%5."/>
+      <w:lvlJc w:val="left"/>
+      <w:pPr>
+        <w:ind w:left="3600" w:hanging="360"/>
+      </w:pPr>
+    </w:lvl>
+    <w:lvl w:ilvl="5" w:tplc="1809001B" w:tentative="1">
+      <w:start w:val="1"/>
+      <w:numFmt w:val="lowerRoman"/>
+      <w:lvlText w:val="%6."/>
+      <w:lvlJc w:val="right"/>
+      <w:pPr>
+        <w:ind w:left="4320" w:hanging="180"/>
+      </w:pPr>
+    </w:lvl>
+    <w:lvl w:ilvl="6" w:tplc="1809000F" w:tentative="1">
+      <w:start w:val="1"/>
+      <w:numFmt w:val="decimal"/>
+      <w:lvlText w:val="%7."/>
+      <w:lvlJc w:val="left"/>
+      <w:pPr>
+        <w:ind w:left="5040" w:hanging="360"/>
+      </w:pPr>
+    </w:lvl>
+    <w:lvl w:ilvl="7" w:tplc="18090019" w:tentative="1">
+      <w:start w:val="1"/>
+      <w:numFmt w:val="lowerLetter"/>
+      <w:lvlText w:val="%8."/>
+      <w:lvlJc w:val="left"/>
+      <w:pPr>
+        <w:ind w:left="5760" w:hanging="360"/>
+      </w:pPr>
+    </w:lvl>
+    <w:lvl w:ilvl="8" w:tplc="1809001B" w:tentative="1">
+      <w:start w:val="1"/>
+      <w:numFmt w:val="lowerRoman"/>
+      <w:lvlText w:val="%9."/>
+      <w:lvlJc w:val="right"/>
+      <w:pPr>
+        <w:ind w:left="6480" w:hanging="180"/>
+      </w:pPr>
+    </w:lvl>
+  </w:abstractNum>
+  <w:num w:numId="1" w16cid:durableId="441075706">
+    <w:abstractNumId w:val="0"/>
+  </w:num>
+</w:numbering>
 </file>
 
 <file path=word/styles.xml><?xml version="1.0" encoding="utf-8"?>
@@ -612,6 +1323,45 @@
     <w:semiHidden/>
     <w:unhideWhenUsed/>
   </w:style>
+  <w:style w:type="paragraph" w:styleId="ListParagraph">
+    <w:name w:val="List Paragraph"/>
+    <w:basedOn w:val="Normal"/>
+    <w:uiPriority w:val="34"/>
+    <w:qFormat/>
+    <w:rsid w:val="000723FB"/>
+    <w:pPr>
+      <w:ind w:left="720"/>
+      <w:contextualSpacing/>
+    </w:pPr>
+  </w:style>
+  <w:style w:type="character" w:customStyle="1" w:styleId="token">
+    <w:name w:val="token"/>
+    <w:basedOn w:val="DefaultParagraphFont"/>
+    <w:rsid w:val="000723FB"/>
+  </w:style>
+  <w:style w:type="character" w:styleId="Hyperlink">
+    <w:name w:val="Hyperlink"/>
+    <w:basedOn w:val="DefaultParagraphFont"/>
+    <w:uiPriority w:val="99"/>
+    <w:unhideWhenUsed/>
+    <w:rsid w:val="002271FF"/>
+    <w:rPr>
+      <w:color w:val="0563C1" w:themeColor="hyperlink"/>
+      <w:u w:val="single"/>
+    </w:rPr>
+  </w:style>
+  <w:style w:type="character" w:styleId="UnresolvedMention">
+    <w:name w:val="Unresolved Mention"/>
+    <w:basedOn w:val="DefaultParagraphFont"/>
+    <w:uiPriority w:val="99"/>
+    <w:semiHidden/>
+    <w:unhideWhenUsed/>
+    <w:rsid w:val="002271FF"/>
+    <w:rPr>
+      <w:color w:val="605E5C"/>
+      <w:shd w:val="clear" w:color="auto" w:fill="E1DFDD"/>
+    </w:rPr>
+  </w:style>
 </w:styles>
 </file>
 

</xml_diff>